<commit_message>
add some notes in pss
</commit_message>
<xml_diff>
--- a/2023_PSS/1) IPv4, adresování - formát paketu, maska, podsíť. porovnání s IPv6.docx
+++ b/2023_PSS/1) IPv4, adresování - formát paketu, maska, podsíť. porovnání s IPv6.docx
@@ -256,7 +256,13 @@
         <w:rPr>
           <w:lang w:val="cs-CZ"/>
         </w:rPr>
-        <w:t xml:space="preserve"> může bít číslo od 0 do 256</w:t>
+        <w:t xml:space="preserve"> může bít číslo od 0 do 25</w:t>
+      </w:r>
+      <w:r>
+        <w:rPr>
+          <w:lang w:val="cs-CZ"/>
+        </w:rPr>
+        <w:t>5</w:t>
       </w:r>
       <w:r>
         <w:rPr>
@@ -9630,7 +9636,6 @@
       </w:tr>
       <w:tr>
         <w:trPr>
-          <w:tblHeader/>
           <w:jc w:val="center"/>
         </w:trPr>
         <w:tc>
@@ -9644,24 +9649,17 @@
             </w:tcBorders>
             <w:shd w:val="clear" w:color="auto" w:fill="131417"/>
             <w:tcMar>
-              <w:top w:w="150" w:type="dxa"/>
-              <w:left w:w="60" w:type="dxa"/>
-              <w:bottom w:w="150" w:type="dxa"/>
-              <w:right w:w="60" w:type="dxa"/>
-            </w:tcMar>
-            <w:vAlign w:val="bottom"/>
-          </w:tcPr>
-          <w:p>
-            <w:r>
-              <w:t xml:space="preserve">Are more expensive (public </w:t>
-            </w:r>
-            <w:proofErr w:type="spellStart"/>
-            <w:r>
-              <w:t>ip</w:t>
-            </w:r>
-            <w:proofErr w:type="spellEnd"/>
-            <w:r>
-              <w:t xml:space="preserve"> address) because of smaller amount that is available.</w:t>
+              <w:top w:w="210" w:type="dxa"/>
+              <w:left w:w="150" w:type="dxa"/>
+              <w:bottom w:w="210" w:type="dxa"/>
+              <w:right w:w="150" w:type="dxa"/>
+            </w:tcMar>
+            <w:vAlign w:val="center"/>
+            <w:hideMark/>
+          </w:tcPr>
+          <w:p>
+            <w:r>
+              <w:t>IPv4 has a 32-bit address length</w:t>
             </w:r>
           </w:p>
         </w:tc>
@@ -9676,32 +9674,17 @@
             </w:tcBorders>
             <w:shd w:val="clear" w:color="auto" w:fill="131417"/>
             <w:tcMar>
-              <w:top w:w="150" w:type="dxa"/>
+              <w:top w:w="210" w:type="dxa"/>
               <w:left w:w="150" w:type="dxa"/>
-              <w:bottom w:w="150" w:type="dxa"/>
+              <w:bottom w:w="210" w:type="dxa"/>
               <w:right w:w="150" w:type="dxa"/>
             </w:tcMar>
-            <w:vAlign w:val="bottom"/>
-          </w:tcPr>
-          <w:p>
-            <w:r>
-              <w:t xml:space="preserve">Cheaper because of </w:t>
-            </w:r>
-            <w:proofErr w:type="gramStart"/>
-            <w:r>
-              <w:t>really big</w:t>
-            </w:r>
-            <w:proofErr w:type="gramEnd"/>
-            <w:r>
-              <w:t xml:space="preserve"> address space (everyone can have public </w:t>
-            </w:r>
-            <w:proofErr w:type="spellStart"/>
-            <w:r>
-              <w:t>ip</w:t>
-            </w:r>
-            <w:proofErr w:type="spellEnd"/>
-            <w:r>
-              <w:t xml:space="preserve"> address)</w:t>
+            <w:vAlign w:val="center"/>
+            <w:hideMark/>
+          </w:tcPr>
+          <w:p>
+            <w:r>
+              <w:t>IPv6 has a 128-bit address length</w:t>
             </w:r>
           </w:p>
         </w:tc>
@@ -9731,7 +9714,7 @@
           </w:tcPr>
           <w:p>
             <w:r>
-              <w:t>IPv4 has a 32-bit address length</w:t>
+              <w:t>It Supports Manual and DHCP address configuration</w:t>
             </w:r>
           </w:p>
         </w:tc>
@@ -9756,7 +9739,7 @@
           </w:tcPr>
           <w:p>
             <w:r>
-              <w:t>IPv6 has a 128-bit address length</w:t>
+              <w:t>It supports Auto and renumbering address configuration</w:t>
             </w:r>
           </w:p>
         </w:tc>
@@ -9786,7 +9769,7 @@
           </w:tcPr>
           <w:p>
             <w:r>
-              <w:t>It Supports Manual and DHCP address configuration</w:t>
+              <w:t>In IPv4 end to end, connection integrity is Unachievable</w:t>
             </w:r>
           </w:p>
         </w:tc>
@@ -9811,7 +9794,7 @@
           </w:tcPr>
           <w:p>
             <w:r>
-              <w:t>It supports Auto and renumbering address configuration</w:t>
+              <w:t>In IPv6 end-to-end, connection integrity is Achievable</w:t>
             </w:r>
           </w:p>
         </w:tc>
@@ -9841,7 +9824,19 @@
           </w:tcPr>
           <w:p>
             <w:r>
-              <w:t>In IPv4 end to end, connection integrity is Unachievable</w:t>
+              <w:t>It can generate 4.29×10</w:t>
+            </w:r>
+            <w:r>
+              <w:rPr>
+                <w:vertAlign w:val="superscript"/>
+              </w:rPr>
+              <w:t>9</w:t>
+            </w:r>
+            <w:r>
+              <w:t> address space</w:t>
+            </w:r>
+            <w:r>
+              <w:t>. That equals 2^32.</w:t>
             </w:r>
           </w:p>
         </w:tc>
@@ -9866,7 +9861,19 @@
           </w:tcPr>
           <w:p>
             <w:r>
-              <w:t>In IPv6 end-to-end, connection integrity is Achievable</w:t>
+              <w:t>The address space of IPv6 is quite large it can produce 3.4×10</w:t>
+            </w:r>
+            <w:r>
+              <w:rPr>
+                <w:vertAlign w:val="superscript"/>
+              </w:rPr>
+              <w:t>38</w:t>
+            </w:r>
+            <w:r>
+              <w:t> address space</w:t>
+            </w:r>
+            <w:r>
+              <w:t>. That equals 2^128.</w:t>
             </w:r>
           </w:p>
         </w:tc>
@@ -9896,19 +9903,7 @@
           </w:tcPr>
           <w:p>
             <w:r>
-              <w:t>It can generate 4.29×10</w:t>
-            </w:r>
-            <w:r>
-              <w:rPr>
-                <w:vertAlign w:val="superscript"/>
-              </w:rPr>
-              <w:t>9</w:t>
-            </w:r>
-            <w:r>
-              <w:t> address space</w:t>
-            </w:r>
-            <w:r>
-              <w:t>. That equals 2^32.</w:t>
+              <w:t>The Security feature is dependent on the application</w:t>
             </w:r>
           </w:p>
         </w:tc>
@@ -9933,19 +9928,7 @@
           </w:tcPr>
           <w:p>
             <w:r>
-              <w:t>The address space of IPv6 is quite large it can produce 3.4×10</w:t>
-            </w:r>
-            <w:r>
-              <w:rPr>
-                <w:vertAlign w:val="superscript"/>
-              </w:rPr>
-              <w:t>38</w:t>
-            </w:r>
-            <w:r>
-              <w:t> address space</w:t>
-            </w:r>
-            <w:r>
-              <w:t>. That equals 2^128.</w:t>
+              <w:t>IPSEC is an inbuilt security feature in the IPv6 protocol</w:t>
             </w:r>
           </w:p>
         </w:tc>
@@ -9975,7 +9958,7 @@
           </w:tcPr>
           <w:p>
             <w:r>
-              <w:t>The Security feature is dependent on the application</w:t>
+              <w:t>Address representation of IPv4 is in decimal</w:t>
             </w:r>
           </w:p>
         </w:tc>
@@ -10000,7 +9983,7 @@
           </w:tcPr>
           <w:p>
             <w:r>
-              <w:t>IPSEC is an inbuilt security feature in the IPv6 protocol</w:t>
+              <w:t>Address Representation of IPv6 is in hexadecimal</w:t>
             </w:r>
           </w:p>
         </w:tc>
@@ -10030,7 +10013,7 @@
           </w:tcPr>
           <w:p>
             <w:r>
-              <w:t>Address representation of IPv4 is in decimal</w:t>
+              <w:t>Fragmentation performed by Sender and forwarding routers</w:t>
             </w:r>
           </w:p>
         </w:tc>
@@ -10055,7 +10038,7 @@
           </w:tcPr>
           <w:p>
             <w:r>
-              <w:t>Address Representation of IPv6 is in hexadecimal</w:t>
+              <w:t>In IPv6 fragmentation is performed only by the sender</w:t>
             </w:r>
           </w:p>
         </w:tc>
@@ -10086,7 +10069,7 @@
           <w:p>
             <w:r>
               <w:lastRenderedPageBreak/>
-              <w:t>Fragmentation performed by Sender and forwarding routers</w:t>
+              <w:t>In IPv4 Packet flow identification is not available</w:t>
             </w:r>
           </w:p>
         </w:tc>
@@ -10111,7 +10094,7 @@
           </w:tcPr>
           <w:p>
             <w:r>
-              <w:t>In IPv6 fragmentation is performed only by the sender</w:t>
+              <w:t>In IPv6 packet flow identification are Available and uses the flow label field in the header</w:t>
             </w:r>
           </w:p>
         </w:tc>
@@ -10141,7 +10124,7 @@
           </w:tcPr>
           <w:p>
             <w:r>
-              <w:t>In IPv4 Packet flow identification is not available</w:t>
+              <w:t>In IPv4 checksum field is available</w:t>
             </w:r>
           </w:p>
         </w:tc>
@@ -10166,7 +10149,7 @@
           </w:tcPr>
           <w:p>
             <w:r>
-              <w:t>In IPv6 packet flow identification are Available and uses the flow label field in the header</w:t>
+              <w:t>In IPv6 checksum field is not available</w:t>
             </w:r>
           </w:p>
         </w:tc>
@@ -10196,7 +10179,7 @@
           </w:tcPr>
           <w:p>
             <w:r>
-              <w:t>In IPv4 checksum field is available</w:t>
+              <w:t>It has a broadcast Message Transmission Scheme</w:t>
             </w:r>
           </w:p>
         </w:tc>
@@ -10221,7 +10204,7 @@
           </w:tcPr>
           <w:p>
             <w:r>
-              <w:t>In IPv6 checksum field is not available</w:t>
+              <w:t>In IPv6 multicast and anycast message transmission scheme is available</w:t>
             </w:r>
           </w:p>
         </w:tc>
@@ -10251,7 +10234,7 @@
           </w:tcPr>
           <w:p>
             <w:r>
-              <w:t>It has a broadcast Message Transmission Scheme</w:t>
+              <w:t>In IPv4 Encryption and Authentication facility not provided</w:t>
             </w:r>
           </w:p>
         </w:tc>
@@ -10276,7 +10259,11 @@
           </w:tcPr>
           <w:p>
             <w:r>
-              <w:t>In IPv6 multicast and anycast message transmission scheme is available</w:t>
+              <w:t>In IPv6 Encryption and Authentication are provided </w:t>
+            </w:r>
+            <w:r>
+              <w:br/>
+              <w:t> </w:t>
             </w:r>
           </w:p>
         </w:tc>
@@ -10306,7 +10293,7 @@
           </w:tcPr>
           <w:p>
             <w:r>
-              <w:t>In IPv4 Encryption and Authentication facility not provided</w:t>
+              <w:t>IPv4 has a header of 20-60 bytes.</w:t>
             </w:r>
           </w:p>
         </w:tc>
@@ -10331,7 +10318,7 @@
           </w:tcPr>
           <w:p>
             <w:r>
-              <w:t>In IPv6 Encryption and Authentication are provided </w:t>
+              <w:t>IPv6 has a header of 40 bytes fixed </w:t>
             </w:r>
             <w:r>
               <w:br/>
@@ -10365,7 +10352,7 @@
           </w:tcPr>
           <w:p>
             <w:r>
-              <w:t>IPv4 has a header of 20-60 bytes.</w:t>
+              <w:t>IPv4 can be converted to IPv6</w:t>
             </w:r>
           </w:p>
         </w:tc>
@@ -10390,11 +10377,7 @@
           </w:tcPr>
           <w:p>
             <w:r>
-              <w:t>IPv6 has a header of 40 bytes fixed </w:t>
-            </w:r>
-            <w:r>
-              <w:br/>
-              <w:t> </w:t>
+              <w:t>Not all IPv6 can be converted to IPv4</w:t>
             </w:r>
           </w:p>
         </w:tc>
@@ -10424,7 +10407,7 @@
           </w:tcPr>
           <w:p>
             <w:r>
-              <w:t>IPv4 can be converted to IPv6</w:t>
+              <w:t>IPv4 consists of 4 fields which are separated by addresses dot (.)</w:t>
             </w:r>
           </w:p>
         </w:tc>
@@ -10449,7 +10432,7 @@
           </w:tcPr>
           <w:p>
             <w:r>
-              <w:t>Not all IPv6 can be converted to IPv4</w:t>
+              <w:t>IPv6 consists of 8 fields, which are separated by a colon (:)</w:t>
             </w:r>
           </w:p>
         </w:tc>
@@ -10479,7 +10462,23 @@
           </w:tcPr>
           <w:p>
             <w:r>
-              <w:t>IPv4 consists of 4 fields which are separated by addresses dot (.)</w:t>
+              <w:t>IPv4’</w:t>
+            </w:r>
+            <w:proofErr w:type="gramStart"/>
+            <w:r>
+              <w:t>s  IP</w:t>
+            </w:r>
+            <w:proofErr w:type="gramEnd"/>
+            <w:r>
+              <w:t xml:space="preserve"> addresses are divided into five different classes. Class </w:t>
+            </w:r>
+            <w:proofErr w:type="gramStart"/>
+            <w:r>
+              <w:t>A ,</w:t>
+            </w:r>
+            <w:proofErr w:type="gramEnd"/>
+            <w:r>
+              <w:t xml:space="preserve"> Class B, Class C, Class Da , Class E.</w:t>
             </w:r>
           </w:p>
         </w:tc>
@@ -10504,7 +10503,7 @@
           </w:tcPr>
           <w:p>
             <w:r>
-              <w:t>IPv6 consists of 8 fields, which are separated by a colon (:)</w:t>
+              <w:t>IPv6 does not have any classes of the IP address.</w:t>
             </w:r>
           </w:p>
         </w:tc>
@@ -10534,78 +10533,6 @@
           </w:tcPr>
           <w:p>
             <w:r>
-              <w:t>IPv4’</w:t>
-            </w:r>
-            <w:proofErr w:type="gramStart"/>
-            <w:r>
-              <w:t>s  IP</w:t>
-            </w:r>
-            <w:proofErr w:type="gramEnd"/>
-            <w:r>
-              <w:t xml:space="preserve"> addresses are divided into five different classes. Class </w:t>
-            </w:r>
-            <w:proofErr w:type="gramStart"/>
-            <w:r>
-              <w:t>A ,</w:t>
-            </w:r>
-            <w:proofErr w:type="gramEnd"/>
-            <w:r>
-              <w:t xml:space="preserve"> Class B, Class C, Class Da , Class E.</w:t>
-            </w:r>
-          </w:p>
-        </w:tc>
-        <w:tc>
-          <w:tcPr>
-            <w:tcW w:w="5217" w:type="dxa"/>
-            <w:tcBorders>
-              <w:top w:val="single" w:sz="2" w:space="0" w:color="DFDFDF"/>
-              <w:left w:val="single" w:sz="2" w:space="0" w:color="DFDFDF"/>
-              <w:bottom w:val="single" w:sz="2" w:space="0" w:color="DFDFDF"/>
-              <w:right w:val="single" w:sz="2" w:space="0" w:color="DFDFDF"/>
-            </w:tcBorders>
-            <w:shd w:val="clear" w:color="auto" w:fill="131417"/>
-            <w:tcMar>
-              <w:top w:w="210" w:type="dxa"/>
-              <w:left w:w="150" w:type="dxa"/>
-              <w:bottom w:w="210" w:type="dxa"/>
-              <w:right w:w="150" w:type="dxa"/>
-            </w:tcMar>
-            <w:vAlign w:val="center"/>
-            <w:hideMark/>
-          </w:tcPr>
-          <w:p>
-            <w:r>
-              <w:t>IPv6 does not have any classes of the IP address.</w:t>
-            </w:r>
-          </w:p>
-        </w:tc>
-      </w:tr>
-      <w:tr>
-        <w:trPr>
-          <w:jc w:val="center"/>
-        </w:trPr>
-        <w:tc>
-          <w:tcPr>
-            <w:tcW w:w="4137" w:type="dxa"/>
-            <w:tcBorders>
-              <w:top w:val="single" w:sz="2" w:space="0" w:color="DFDFDF"/>
-              <w:left w:val="single" w:sz="2" w:space="0" w:color="DFDFDF"/>
-              <w:bottom w:val="single" w:sz="2" w:space="0" w:color="DFDFDF"/>
-              <w:right w:val="single" w:sz="2" w:space="0" w:color="DFDFDF"/>
-            </w:tcBorders>
-            <w:shd w:val="clear" w:color="auto" w:fill="131417"/>
-            <w:tcMar>
-              <w:top w:w="210" w:type="dxa"/>
-              <w:left w:w="150" w:type="dxa"/>
-              <w:bottom w:w="210" w:type="dxa"/>
-              <w:right w:w="150" w:type="dxa"/>
-            </w:tcMar>
-            <w:vAlign w:val="center"/>
-            <w:hideMark/>
-          </w:tcPr>
-          <w:p>
-            <w:r>
-              <w:lastRenderedPageBreak/>
               <w:t xml:space="preserve">IPv4 supports </w:t>
             </w:r>
             <w:proofErr w:type="gramStart"/>
@@ -10725,6 +10652,7 @@
     </w:p>
     <w:p>
       <w:r>
+        <w:lastRenderedPageBreak/>
         <w:t>The recent Version of IP IPv6 has a greater advantage over IPv4. Here are some of the mentioned benefits:</w:t>
       </w:r>
     </w:p>
@@ -12100,7 +12028,7 @@
   <inkml:trace contextRef="#ctx0" brushRef="#br0" timeOffset="63422.75">1589 3004 24575,'0'42'0,"2"1"0,11 56 0,-9-72 0,-2-1 0,-1 33 0,-2-36 0,2 0 0,0-1 0,7 34 0,1-34 0,-2-33 0,-1-40 0,-6-23 0,-1 39 0,1 0 0,6-39 0,-4 63 0,0 1 0,0-1 0,1 0 0,1 1 0,0 0 0,0 0 0,1 0 0,0 1 0,1-1 0,0 1 0,8-9 0,-9 14 0,-1 0 0,1 1 0,0-1 0,1 1 0,-1 0 0,0 0 0,1 1 0,0 0 0,-1 0 0,1 0 0,0 1 0,11-2 0,-10 2 0,1 0 0,0 0 0,0 1 0,0 0 0,0 0 0,0 1 0,0 0 0,-1 1 0,11 2 0,-15-2 0,0-1 0,-1 1 0,1 0 0,-1 0 0,0 0 0,0 0 0,0 0 0,0 0 0,0 1 0,0-1 0,0 1 0,-1-1 0,1 1 0,-1 0 0,0 0 0,0-1 0,2 7 0,10 59 0,-9-44 0,1 23-20,-1 1 1,-5 79-1,0-50-1286,1-50-5520</inkml:trace>
   <inkml:trace contextRef="#ctx0" brushRef="#br0" timeOffset="68671.48">2223 3217 24575,'15'-1'0,"1"0"0,0-1 0,0 0 0,-1-1 0,1-1 0,-1-1 0,0 0 0,0-1 0,19-10 0,14-4 0,-28 13 0,0-1 0,-1 0 0,19-13 0,-34 19 0,0-1 0,-1 1 0,1-1 0,-1 0 0,1 0 0,-1 0 0,0 0 0,0 0 0,-1-1 0,1 0 0,-1 1 0,0-1 0,0 0 0,0 0 0,0 0 0,0 0 0,-1 0 0,0-1 0,1-7 0,-2 10 0,1 0 0,-1 0 0,-1 0 0,1 1 0,0-1 0,0 0 0,-1 0 0,1 0 0,-1 1 0,1-1 0,-1 0 0,0 0 0,0 1 0,1-1 0,-1 1 0,0-1 0,-1 1 0,1-1 0,0 1 0,-2-2 0,-1 0 0,1 1 0,0 0 0,-1 0 0,1 1 0,-1-1 0,1 1 0,-1 0 0,0 0 0,-6-1 0,-9-1 0,0 2 0,0 0 0,-25 3 0,24 0 0,-15-2 0,17-1 0,0 2 0,0 0 0,-28 6 0,41-6 0,0 0 0,0 1 0,0 0 0,0 0 0,0 0 0,1 1 0,-1-1 0,1 1 0,0 0 0,0 0 0,0 1 0,0-1 0,0 1 0,1 0 0,-1 0 0,-4 9 0,2-2 0,0 1 0,1 0 0,1 0 0,0 0 0,1 0 0,0 1 0,1-1 0,-2 17 0,3 1 0,1 1 0,5 39 0,-5-65 0,0 0 0,1 0 0,0-1 0,0 1 0,0 0 0,1-1 0,0 1 0,-1-1 0,2 1 0,-1-1 0,0 0 0,1 0 0,0 0 0,0 0 0,0 0 0,0-1 0,1 0 0,-1 1 0,1-1 0,0 0 0,0-1 0,0 1 0,0-1 0,0 0 0,1 0 0,-1 0 0,7 2 0,9 1 0,-1 1 0,0 1 0,24 13 0,-28-13 0,0 0 0,0 0 0,1-2 0,0 0 0,0-1 0,22 3 0,-29-5 0,0-2 0,0 1 0,0-1 0,0-1 0,0 0 0,0 0 0,14-4 0,-18 3 0,0 0 0,0-1 0,0 0 0,-1 0 0,1 0 0,-1-1 0,0 1 0,0-1 0,0 0 0,0 0 0,-1 0 0,0-1 0,5-7 0,15-23-1365,-15 20-5461</inkml:trace>
   <inkml:trace contextRef="#ctx0" brushRef="#br0" timeOffset="73176.56">3150 2502 24575,'-1'14'0,"0"0"0,0-1 0,-1 1 0,-1 0 0,0-1 0,-1 1 0,-1-1 0,-6 14 0,5-11 0,2 0 0,0 1 0,1-1 0,0 1 0,0 30 0,3-31 0,-1 0 0,0 0 0,-2 0 0,0-1 0,-1 1 0,-9 25 0,-3-3 0,2 1 0,1 0 0,2 1 0,2 0 0,2 1 0,1 0 0,3 0 0,1 60 0,0-50 0,0-36 0,1-1 0,1 1 0,0-1 0,1 1 0,1-1 0,6 29 0,-6-40 0,0-1 0,0 1 0,1 0 0,-1 0 0,0-1 0,1 1 0,0-1 0,0 0 0,0 0 0,0 0 0,0 0 0,0 0 0,0-1 0,0 0 0,1 1 0,-1-1 0,1 0 0,-1-1 0,1 1 0,-1 0 0,1-1 0,-1 0 0,1 0 0,-1 0 0,1 0 0,5-2 0,5 1 0,1-1 0,-1 0 0,0-1 0,0-1 0,17-6 0,-26 7 0,1 0 0,-1 0 0,0 0 0,0-1 0,0 1 0,-1-1 0,1 0 0,-1-1 0,0 1 0,0-1 0,0 0 0,3-6 0,24-27 0,3 15 0,-31 22 0,-1 0 0,1 0 0,0 0 0,-1 0 0,0-1 0,1 1 0,-1-1 0,0 0 0,0 1 0,0-1 0,0 0 0,0 0 0,0 0 0,0-1 0,-1 1 0,1 0 0,-1-1 0,1 1 0,-1-1 0,0 1 0,0-1 0,0 0 0,-1 1 0,1-1 0,-1 0 0,1 1 0,-1-1 0,0 0 0,0 0 0,0 0 0,-1-4 0,-9-33-1365,4 22-5461</inkml:trace>
-  <inkml:trace contextRef="#ctx0" brushRef="#br0" timeOffset="75279.43">2885 2820 24575,'38'2'0,"1"2"0,-1 1 0,0 2 0,40 13 0,-60-15 0,146 26-1365,-139-28-5461</inkml:trace>
+  <inkml:trace contextRef="#ctx0" brushRef="#br0" timeOffset="75279.42">2885 2820 24575,'38'2'0,"1"2"0,-1 1 0,0 2 0,40 13 0,-60-15 0,146 26-1365,-139-28-5461</inkml:trace>
   <inkml:trace contextRef="#ctx0" brushRef="#br0" timeOffset="79911.73">3732 3083 24575,'21'56'0,"-21"-52"0,67 282 0,-62-267 0,0 1 0,-2 0 0,0 0 0,0 22 0,-5-84 0,-1-5 0,2-1 0,2 0 0,7-50 0,-2 76 0,1 1 0,1-1 0,1 2 0,13-23 0,1-5 0,-21 44 0,0 0 0,0 0 0,0 1 0,0-1 0,1 0 0,-1 1 0,1-1 0,0 1 0,0 0 0,0 0 0,7-5 0,-9 8 0,0-1 0,0 1 0,0 0 0,0-1 0,0 1 0,1 0 0,-1-1 0,0 1 0,0 0 0,0 0 0,0 0 0,0 0 0,0 0 0,0 0 0,0 1 0,0-1 0,0 0 0,0 0 0,2 1 0,-1 1 0,0-1 0,0 0 0,0 1 0,0-1 0,0 1 0,-1 0 0,1-1 0,-1 1 0,1 0 0,-1 0 0,0 0 0,2 4 0,3 8 0,-1 1 0,-1-1 0,0 2 0,-1-1 0,0 0 0,-1 0 0,-1 27 0,-5 96 0,2-114 0,4-57 0,1 0 0,1 1 0,2 0 0,1 0 0,20-54 0,-26 83 0,0 1 0,0-1 0,0 0 0,1 1 0,-1-1 0,1 1 0,-1 0 0,1-1 0,0 1 0,0 0 0,0 0 0,0 0 0,0 0 0,1 1 0,-1-1 0,0 0 0,1 1 0,-1 0 0,5-2 0,-2 2 0,1-1 0,-1 1 0,1 0 0,-1 0 0,1 1 0,0 0 0,-1 0 0,1 0 0,8 2 0,-1 1 0,0 0 0,0 0 0,-1 2 0,1-1 0,-1 2 0,0-1 0,22 15 0,-30-16 0,0-1 0,0 1 0,0 0 0,-1 0 0,1 0 0,-1 1 0,0-1 0,0 1 0,-1-1 0,1 1 0,-1 0 0,0 0 0,0 0 0,-1 0 0,1 1 0,-1-1 0,0 0 0,-1 1 0,1-1 0,-1 0 0,0 1 0,-1-1 0,0 6 0,-3 13 0,-1 0 0,-1 0 0,-17 42 0,7-22 0,1-7-1365,8-21-5461</inkml:trace>
   <inkml:trace contextRef="#ctx0" brushRef="#br0" timeOffset="84097.01">4736 3004 24575,'-11'18'0,"0"0"0,-1-1 0,-16 18 0,13-17 0,1 0 0,-18 32 0,24-34 0,2 0 0,0 0 0,1 1 0,1 0 0,0-1 0,1 2 0,1-1 0,1 0 0,0 0 0,1 1 0,3 21 0,-3-37 0,1 1 0,-1-1 0,1 1 0,0-1 0,-1 1 0,1-1 0,0 0 0,1 1 0,-1-1 0,0 0 0,1 0 0,-1 0 0,1 0 0,-1 0 0,1 0 0,0-1 0,0 1 0,0 0 0,3 1 0,0 0 0,0-1 0,0 0 0,0 0 0,0 0 0,0-1 0,1 0 0,-1 0 0,11 1 0,-4-2 0,1 0 0,-1 0 0,1-2 0,-1 1 0,0-2 0,1 1 0,18-8 0,-26 7 0,1-1 0,0 1 0,-1-1 0,1 0 0,-1-1 0,0 1 0,-1-1 0,1 0 0,-1 0 0,0 0 0,0-1 0,0 1 0,-1-1 0,0 0 0,0 0 0,-1 0 0,1-1 0,-1 1 0,-1 0 0,3-14 0,0-11 0,-1 0 0,-1-1 0,-3-35 0,0 42 0,2-20 0,0 30 0,0 0 0,-2 0 0,0 0 0,0 0 0,-5-21 0,6 36 0,0-1 0,0 1 0,0-1 0,0 1 0,0 0 0,0-1 0,-1 1 0,1-1 0,0 1 0,0-1 0,0 1 0,0 0 0,0-1 0,-1 1 0,1-1 0,0 1 0,0 0 0,-1-1 0,1 1 0,0 0 0,-1-1 0,1 1 0,0 0 0,-1 0 0,1-1 0,0 1 0,-1 0 0,1 0 0,-1 0 0,1-1 0,0 1 0,-1 0 0,0 0 0,-6 14 0,1 24 0,4 184 0,4-115 0,-3-104 0,1 1 0,0-1 0,0 0 0,1 1 0,-1-1 0,1 1 0,-1-1 0,1 0 0,0 1 0,0-1 0,1 0 0,-1 0 0,1 0 0,-1 0 0,1 0 0,3 4 0,-1-4 0,0-1 0,-1 1 0,1-1 0,0 0 0,0 0 0,0 0 0,1-1 0,-1 0 0,0 1 0,1-2 0,-1 1 0,6 0 0,-1 1-195,1 0 0,-1 1 0,0 0 0,0 0 0,0 1 0,13 7 0,-8-3-6631</inkml:trace>
   <inkml:trace contextRef="#ctx0" brushRef="#br0" timeOffset="88279.51">5530 2952 24575,'-12'2'0,"0"1"0,1 0 0,-1 1 0,1 1 0,0 0 0,0 0 0,1 1 0,0 0 0,-15 12 0,-10 4 0,25-15 0,1-1 0,0 1 0,0 1 0,0-1 0,1 2 0,0-1 0,1 1 0,0 0 0,0 0 0,-7 15 0,12-21 0,0 0 0,1 0 0,-1 1 0,1-1 0,0 1 0,0-1 0,0 1 0,0 0 0,1-1 0,-1 1 0,1 0 0,0-1 0,0 1 0,1 0 0,-1-1 0,1 1 0,-1 0 0,1-1 0,0 1 0,0-1 0,1 1 0,-1-1 0,1 0 0,0 1 0,0-1 0,0 0 0,0 0 0,0 0 0,1-1 0,-1 1 0,1 0 0,0-1 0,0 0 0,0 0 0,6 4 0,-1-2 0,0-1 0,0 0 0,0-1 0,0 0 0,0 0 0,1 0 0,-1-1 0,1-1 0,-1 1 0,1-1 0,-1-1 0,15-2 0,-13 2 0,1 0 0,-1 1 0,0 0 0,0 0 0,1 1 0,-1 0 0,15 5 0,-21-4 0,-1 0 0,1 0 0,-1 0 0,0 1 0,0 0 0,0-1 0,0 1 0,0 0 0,-1 0 0,1 1 0,-1-1 0,0 0 0,0 1 0,0 0 0,0-1 0,-1 1 0,1 0 0,-1 0 0,0 0 0,0 0 0,0 4 0,2 13 0,0 0 0,-1 34 0,-2-50 0,1 8 0,-1 1 0,-1-1 0,-1 1 0,1-1 0,-2 1 0,0-1 0,-5 13 0,6-22 0,0 1 0,0-1 0,0 0 0,0 0 0,-1-1 0,1 1 0,-1 0 0,0-1 0,0 0 0,0 1 0,-1-1 0,1-1 0,-1 1 0,0 0 0,0-1 0,0 0 0,0 0 0,0 0 0,0 0 0,0-1 0,-1 1 0,1-1 0,-1 0 0,-5 0 0,-18 2 30,-1-1 0,1-2 0,-37-4 0,57 3-117,0 0-1,1 0 1,-1-1 0,0 0-1,1 0 1,0 0 0,-1-1-1,1-1 1,0 1-1,0-1 1,1 0 0,-1-1-1,1 1 1,0-1 0,0 0-1,-9-11 1,5 0-6739</inkml:trace>

</xml_diff>